<commit_message>
en el segundo word agregamos lineas de texto
</commit_message>
<xml_diff>
--- a/FORMATO PA 2 COMUNICACIÓN (2).docx
+++ b/FORMATO PA 2 COMUNICACIÓN (2).docx
@@ -3175,8 +3175,6 @@
               </w:tabs>
               <w:spacing w:line="360" w:lineRule="auto"/>
             </w:pPr>
-            <w:bookmarkStart w:id="0" w:name="_GoBack"/>
-            <w:bookmarkEnd w:id="0"/>
           </w:p>
           <w:p>
             <w:pPr>
@@ -3226,6 +3224,31 @@
           <w:rFonts w:ascii="Verdana" w:hAnsi="Verdana" w:cs="Arial"/>
         </w:rPr>
       </w:pPr>
+      <w:r>
+        <w:rPr>
+          <w:rFonts w:ascii="Verdana" w:hAnsi="Verdana" w:cs="Arial"/>
+        </w:rPr>
+        <w:lastRenderedPageBreak/>
+        <w:t xml:space="preserve">Estamos yendo de maravillas eh aprendido mucho </w:t>
+      </w:r>
+      <w:proofErr w:type="spellStart"/>
+      <w:r>
+        <w:rPr>
+          <w:rFonts w:ascii="Verdana" w:hAnsi="Verdana" w:cs="Arial"/>
+        </w:rPr>
+        <w:t>ggg</w:t>
+      </w:r>
+      <w:proofErr w:type="spellEnd"/>
+    </w:p>
+    <w:p>
+      <w:pPr>
+        <w:jc w:val="both"/>
+        <w:rPr>
+          <w:rFonts w:ascii="Verdana" w:hAnsi="Verdana" w:cs="Arial"/>
+        </w:rPr>
+      </w:pPr>
+      <w:bookmarkStart w:id="0" w:name="_GoBack"/>
+      <w:bookmarkEnd w:id="0"/>
     </w:p>
     <w:sectPr>
       <w:headerReference w:type="even" r:id="rId7"/>
@@ -3669,7 +3692,7 @@
             </wp:anchor>
           </w:drawing>
         </mc:Choice>
-        <mc:Fallback xmlns:cx5="http://schemas.microsoft.com/office/drawing/2016/5/11/chartex" xmlns:cx4="http://schemas.microsoft.com/office/drawing/2016/5/10/chartex" xmlns:cx3="http://schemas.microsoft.com/office/drawing/2016/5/9/chartex" xmlns:cx2="http://schemas.microsoft.com/office/drawing/2015/10/21/chartex" xmlns:cx1="http://schemas.microsoft.com/office/drawing/2015/9/8/chartex">
+        <mc:Fallback xmlns:cx1="http://schemas.microsoft.com/office/drawing/2015/9/8/chartex" xmlns:cx2="http://schemas.microsoft.com/office/drawing/2015/10/21/chartex" xmlns:cx3="http://schemas.microsoft.com/office/drawing/2016/5/9/chartex" xmlns:cx4="http://schemas.microsoft.com/office/drawing/2016/5/10/chartex" xmlns:cx5="http://schemas.microsoft.com/office/drawing/2016/5/11/chartex">
           <w:pict>
             <v:rect w14:anchorId="6F88DE0E" id="1 Rectángulo" o:spid="_x0000_s1026" style="position:absolute;margin-left:9pt;margin-top:2.85pt;width:378.9pt;height:31.5pt;z-index:251654144;visibility:visible;mso-wrap-style:square;mso-width-percent:0;mso-height-percent:0;mso-wrap-distance-left:9pt;mso-wrap-distance-top:0;mso-wrap-distance-right:9pt;mso-wrap-distance-bottom:0;mso-position-horizontal:absolute;mso-position-horizontal-relative:page;mso-position-vertical:absolute;mso-position-vertical-relative:text;mso-width-percent:0;mso-height-percent:0;mso-width-relative:page;mso-height-relative:page;v-text-anchor:bottom" o:gfxdata="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" fillcolor="#0070c0" strokecolor="#0070c0" strokeweight="2pt">
               <v:path arrowok="t"/>
@@ -3929,7 +3952,7 @@
             </wp:anchor>
           </w:drawing>
         </mc:Choice>
-        <mc:Fallback xmlns:cx5="http://schemas.microsoft.com/office/drawing/2016/5/11/chartex" xmlns:cx4="http://schemas.microsoft.com/office/drawing/2016/5/10/chartex" xmlns:cx3="http://schemas.microsoft.com/office/drawing/2016/5/9/chartex" xmlns:cx2="http://schemas.microsoft.com/office/drawing/2015/10/21/chartex" xmlns:cx1="http://schemas.microsoft.com/office/drawing/2015/9/8/chartex">
+        <mc:Fallback xmlns:cx1="http://schemas.microsoft.com/office/drawing/2015/9/8/chartex" xmlns:cx2="http://schemas.microsoft.com/office/drawing/2015/10/21/chartex" xmlns:cx3="http://schemas.microsoft.com/office/drawing/2016/5/9/chartex" xmlns:cx4="http://schemas.microsoft.com/office/drawing/2016/5/10/chartex" xmlns:cx5="http://schemas.microsoft.com/office/drawing/2016/5/11/chartex">
           <w:pict>
             <v:rect w14:anchorId="1582C240" id="2 Rectángulo" o:spid="_x0000_s1027" style="position:absolute;margin-left:320.2pt;margin-top:2.9pt;width:218.05pt;height:31.5pt;z-index:251656192;visibility:visible;mso-wrap-style:square;mso-width-percent:0;mso-height-percent:0;mso-wrap-distance-left:9pt;mso-wrap-distance-top:0;mso-wrap-distance-right:9pt;mso-wrap-distance-bottom:0;mso-position-horizontal:absolute;mso-position-horizontal-relative:text;mso-position-vertical:absolute;mso-position-vertical-relative:text;mso-width-percent:0;mso-height-percent:0;mso-width-relative:page;mso-height-relative:page;v-text-anchor:middle" o:gfxdata="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" fillcolor="#002060" strokecolor="#002060" strokeweight="2pt">
               <v:path arrowok="t"/>
@@ -6182,6 +6205,7 @@
     <w:rsid w:val="00067117"/>
     <w:rsid w:val="001159EF"/>
     <w:rsid w:val="001D1ABF"/>
+    <w:rsid w:val="001E6920"/>
     <w:rsid w:val="001F60ED"/>
     <w:rsid w:val="00254351"/>
     <w:rsid w:val="003450F1"/>

</xml_diff>